<commit_message>
worked on other drives component and backed
</commit_message>
<xml_diff>
--- a/documents/מסמך דרישות.docx
+++ b/documents/מסמך דרישות.docx
@@ -600,14 +600,16 @@
         <w:rPr>
           <w:sz w:val="24"/>
           <w:szCs w:val="24"/>
-          <w:lang w:val="en-US"/>
-        </w:rPr>
-      </w:pPr>
-      <w:r>
-        <w:rPr>
-          <w:rFonts w:hint="cs"/>
-          <w:sz w:val="24"/>
-          <w:szCs w:val="24"/>
+          <w:highlight w:val="yellow"/>
+          <w:lang w:val="en-US"/>
+        </w:rPr>
+      </w:pPr>
+      <w:r>
+        <w:rPr>
+          <w:rFonts w:hint="cs"/>
+          <w:sz w:val="24"/>
+          <w:szCs w:val="24"/>
+          <w:highlight w:val="yellow"/>
           <w:rtl/>
           <w:lang w:val="en-US"/>
         </w:rPr>
@@ -618,6 +620,7 @@
           <w:rFonts w:hint="cs"/>
           <w:sz w:val="24"/>
           <w:szCs w:val="24"/>
+          <w:highlight w:val="yellow"/>
           <w:rtl/>
           <w:lang w:val="en-US"/>
         </w:rPr>
@@ -628,6 +631,7 @@
           <w:rFonts w:hint="eastAsia"/>
           <w:sz w:val="24"/>
           <w:szCs w:val="24"/>
+          <w:highlight w:val="yellow"/>
           <w:rtl/>
           <w:lang w:val="en-US"/>
         </w:rPr>
@@ -638,6 +642,7 @@
           <w:rFonts w:hint="cs"/>
           <w:sz w:val="24"/>
           <w:szCs w:val="24"/>
+          <w:highlight w:val="yellow"/>
           <w:rtl/>
           <w:lang w:val="en-US"/>
         </w:rPr>
@@ -655,14 +660,16 @@
         <w:rPr>
           <w:sz w:val="24"/>
           <w:szCs w:val="24"/>
-          <w:lang w:val="en-US"/>
-        </w:rPr>
-      </w:pPr>
-      <w:r>
-        <w:rPr>
-          <w:rFonts w:hint="cs"/>
-          <w:sz w:val="24"/>
-          <w:szCs w:val="24"/>
+          <w:highlight w:val="green"/>
+          <w:lang w:val="en-US"/>
+        </w:rPr>
+      </w:pPr>
+      <w:r>
+        <w:rPr>
+          <w:rFonts w:hint="cs"/>
+          <w:sz w:val="24"/>
+          <w:szCs w:val="24"/>
+          <w:highlight w:val="green"/>
           <w:rtl/>
           <w:lang w:val="en-US"/>
         </w:rPr>
@@ -673,6 +680,7 @@
           <w:rFonts w:hint="cs"/>
           <w:sz w:val="24"/>
           <w:szCs w:val="24"/>
+          <w:highlight w:val="green"/>
           <w:rtl/>
           <w:lang w:val="en-US"/>
         </w:rPr>
@@ -683,6 +691,7 @@
           <w:rFonts w:hint="eastAsia"/>
           <w:sz w:val="24"/>
           <w:szCs w:val="24"/>
+          <w:highlight w:val="green"/>
           <w:rtl/>
           <w:lang w:val="en-US"/>
         </w:rPr>
@@ -693,6 +702,7 @@
           <w:rFonts w:hint="cs"/>
           <w:sz w:val="24"/>
           <w:szCs w:val="24"/>
+          <w:highlight w:val="green"/>
           <w:rtl/>
           <w:lang w:val="en-US"/>
         </w:rPr>
@@ -1163,17 +1173,17 @@
         <w:rPr>
           <w:sz w:val="24"/>
           <w:szCs w:val="24"/>
-          <w:highlight w:val="green"/>
-          <w:rtl/>
-          <w:lang w:val="en-US"/>
-        </w:rPr>
-      </w:pPr>
-      <w:r>
-        <w:rPr>
-          <w:rFonts w:hint="cs"/>
-          <w:sz w:val="24"/>
-          <w:szCs w:val="24"/>
-          <w:highlight w:val="green"/>
+          <w:highlight w:val="yellow"/>
+          <w:rtl/>
+          <w:lang w:val="en-US"/>
+        </w:rPr>
+      </w:pPr>
+      <w:r>
+        <w:rPr>
+          <w:rFonts w:hint="cs"/>
+          <w:sz w:val="24"/>
+          <w:szCs w:val="24"/>
+          <w:highlight w:val="yellow"/>
           <w:rtl/>
           <w:lang w:val="en-US"/>
         </w:rPr>
@@ -1219,16 +1229,16 @@
         <w:rPr>
           <w:sz w:val="24"/>
           <w:szCs w:val="24"/>
-          <w:highlight w:val="green"/>
-          <w:lang w:val="en-US"/>
-        </w:rPr>
-      </w:pPr>
-      <w:r>
-        <w:rPr>
-          <w:rFonts w:hint="cs"/>
-          <w:sz w:val="24"/>
-          <w:szCs w:val="24"/>
-          <w:highlight w:val="green"/>
+          <w:highlight w:val="yellow"/>
+          <w:lang w:val="en-US"/>
+        </w:rPr>
+      </w:pPr>
+      <w:r>
+        <w:rPr>
+          <w:rFonts w:hint="cs"/>
+          <w:sz w:val="24"/>
+          <w:szCs w:val="24"/>
+          <w:highlight w:val="yellow"/>
           <w:rtl/>
           <w:lang w:val="en-US"/>
         </w:rPr>

</xml_diff>

<commit_message>
edited buddy settings -added option to add and delete admins created admins settings
</commit_message>
<xml_diff>
--- a/documents/מסמך דרישות.docx
+++ b/documents/מסמך דרישות.docx
@@ -1307,14 +1307,16 @@
         <w:rPr>
           <w:sz w:val="24"/>
           <w:szCs w:val="24"/>
-          <w:lang w:val="en-US"/>
-        </w:rPr>
-      </w:pPr>
-      <w:r>
-        <w:rPr>
-          <w:rFonts w:hint="cs"/>
-          <w:sz w:val="24"/>
-          <w:szCs w:val="24"/>
+          <w:highlight w:val="yellow"/>
+          <w:lang w:val="en-US"/>
+        </w:rPr>
+      </w:pPr>
+      <w:r>
+        <w:rPr>
+          <w:rFonts w:hint="cs"/>
+          <w:sz w:val="24"/>
+          <w:szCs w:val="24"/>
+          <w:highlight w:val="yellow"/>
           <w:rtl/>
           <w:lang w:val="en-US"/>
         </w:rPr>
@@ -1325,6 +1327,7 @@
           <w:rFonts w:hint="cs"/>
           <w:sz w:val="24"/>
           <w:szCs w:val="24"/>
+          <w:highlight w:val="yellow"/>
           <w:rtl/>
           <w:lang w:val="en-US"/>
         </w:rPr>
@@ -1335,6 +1338,7 @@
           <w:rFonts w:hint="cs"/>
           <w:sz w:val="24"/>
           <w:szCs w:val="24"/>
+          <w:highlight w:val="yellow"/>
           <w:rtl/>
           <w:lang w:val="en-US"/>
         </w:rPr>
@@ -1352,14 +1356,16 @@
         <w:rPr>
           <w:sz w:val="24"/>
           <w:szCs w:val="24"/>
-          <w:lang w:val="en-US"/>
-        </w:rPr>
-      </w:pPr>
-      <w:r>
-        <w:rPr>
-          <w:rFonts w:hint="cs"/>
-          <w:sz w:val="24"/>
-          <w:szCs w:val="24"/>
+          <w:highlight w:val="yellow"/>
+          <w:lang w:val="en-US"/>
+        </w:rPr>
+      </w:pPr>
+      <w:r>
+        <w:rPr>
+          <w:rFonts w:hint="cs"/>
+          <w:sz w:val="24"/>
+          <w:szCs w:val="24"/>
+          <w:highlight w:val="yellow"/>
           <w:rtl/>
           <w:lang w:val="en-US"/>
         </w:rPr>
@@ -1370,6 +1376,7 @@
           <w:rFonts w:hint="cs"/>
           <w:sz w:val="24"/>
           <w:szCs w:val="24"/>
+          <w:highlight w:val="yellow"/>
           <w:rtl/>
           <w:lang w:val="en-US"/>
         </w:rPr>
@@ -1380,6 +1387,7 @@
           <w:rFonts w:hint="cs"/>
           <w:sz w:val="24"/>
           <w:szCs w:val="24"/>
+          <w:highlight w:val="yellow"/>
           <w:rtl/>
           <w:lang w:val="en-US"/>
         </w:rPr>
@@ -1390,6 +1398,7 @@
           <w:rFonts w:hint="cs"/>
           <w:sz w:val="24"/>
           <w:szCs w:val="24"/>
+          <w:highlight w:val="yellow"/>
           <w:rtl/>
           <w:lang w:val="en-US"/>
         </w:rPr>
@@ -1407,14 +1416,16 @@
         <w:rPr>
           <w:sz w:val="24"/>
           <w:szCs w:val="24"/>
-          <w:lang w:val="en-US"/>
-        </w:rPr>
-      </w:pPr>
-      <w:r>
-        <w:rPr>
-          <w:rFonts w:hint="cs"/>
-          <w:sz w:val="24"/>
-          <w:szCs w:val="24"/>
+          <w:highlight w:val="yellow"/>
+          <w:lang w:val="en-US"/>
+        </w:rPr>
+      </w:pPr>
+      <w:r>
+        <w:rPr>
+          <w:rFonts w:hint="cs"/>
+          <w:sz w:val="24"/>
+          <w:szCs w:val="24"/>
+          <w:highlight w:val="yellow"/>
           <w:rtl/>
           <w:lang w:val="en-US"/>
         </w:rPr>

</xml_diff>

<commit_message>
private/public setting butoon css edit
</commit_message>
<xml_diff>
--- a/documents/מסמך דרישות.docx
+++ b/documents/מסמך דרישות.docx
@@ -1429,16 +1429,16 @@
         <w:rPr>
           <w:sz w:val="24"/>
           <w:szCs w:val="24"/>
-          <w:highlight w:val="yellow"/>
-          <w:lang w:val="en-US"/>
-        </w:rPr>
-      </w:pPr>
-      <w:r>
-        <w:rPr>
-          <w:rFonts w:hint="cs"/>
-          <w:sz w:val="24"/>
-          <w:szCs w:val="24"/>
-          <w:highlight w:val="yellow"/>
+          <w:highlight w:val="green"/>
+          <w:lang w:val="en-US"/>
+        </w:rPr>
+      </w:pPr>
+      <w:r>
+        <w:rPr>
+          <w:rFonts w:hint="cs"/>
+          <w:sz w:val="24"/>
+          <w:szCs w:val="24"/>
+          <w:highlight w:val="green"/>
           <w:rtl/>
           <w:lang w:val="en-US"/>
         </w:rPr>

</xml_diff>

<commit_message>
created the set drive permission to private/public in the back end  and connected it to the fronted
</commit_message>
<xml_diff>
--- a/documents/מסמך דרישות.docx
+++ b/documents/מסמך דרישות.docx
@@ -1320,16 +1320,16 @@
         <w:rPr>
           <w:sz w:val="24"/>
           <w:szCs w:val="24"/>
-          <w:highlight w:val="yellow"/>
-          <w:lang w:val="en-US"/>
-        </w:rPr>
-      </w:pPr>
-      <w:r>
-        <w:rPr>
-          <w:rFonts w:hint="cs"/>
-          <w:sz w:val="24"/>
-          <w:szCs w:val="24"/>
-          <w:highlight w:val="yellow"/>
+          <w:highlight w:val="green"/>
+          <w:lang w:val="en-US"/>
+        </w:rPr>
+      </w:pPr>
+      <w:r>
+        <w:rPr>
+          <w:rFonts w:hint="cs"/>
+          <w:sz w:val="24"/>
+          <w:szCs w:val="24"/>
+          <w:highlight w:val="green"/>
           <w:rtl/>
           <w:lang w:val="en-US"/>
         </w:rPr>
@@ -1340,7 +1340,7 @@
           <w:rFonts w:hint="cs"/>
           <w:sz w:val="24"/>
           <w:szCs w:val="24"/>
-          <w:highlight w:val="yellow"/>
+          <w:highlight w:val="green"/>
           <w:rtl/>
           <w:lang w:val="en-US"/>
         </w:rPr>
@@ -1351,7 +1351,7 @@
           <w:rFonts w:hint="cs"/>
           <w:sz w:val="24"/>
           <w:szCs w:val="24"/>
-          <w:highlight w:val="yellow"/>
+          <w:highlight w:val="green"/>
           <w:rtl/>
           <w:lang w:val="en-US"/>
         </w:rPr>
@@ -1369,16 +1369,16 @@
         <w:rPr>
           <w:sz w:val="24"/>
           <w:szCs w:val="24"/>
-          <w:highlight w:val="yellow"/>
-          <w:lang w:val="en-US"/>
-        </w:rPr>
-      </w:pPr>
-      <w:r>
-        <w:rPr>
-          <w:rFonts w:hint="cs"/>
-          <w:sz w:val="24"/>
-          <w:szCs w:val="24"/>
-          <w:highlight w:val="yellow"/>
+          <w:highlight w:val="green"/>
+          <w:lang w:val="en-US"/>
+        </w:rPr>
+      </w:pPr>
+      <w:r>
+        <w:rPr>
+          <w:rFonts w:hint="cs"/>
+          <w:sz w:val="24"/>
+          <w:szCs w:val="24"/>
+          <w:highlight w:val="green"/>
           <w:rtl/>
           <w:lang w:val="en-US"/>
         </w:rPr>
@@ -1389,7 +1389,7 @@
           <w:rFonts w:hint="cs"/>
           <w:sz w:val="24"/>
           <w:szCs w:val="24"/>
-          <w:highlight w:val="yellow"/>
+          <w:highlight w:val="green"/>
           <w:rtl/>
           <w:lang w:val="en-US"/>
         </w:rPr>
@@ -1400,22 +1400,22 @@
           <w:rFonts w:hint="cs"/>
           <w:sz w:val="24"/>
           <w:szCs w:val="24"/>
-          <w:highlight w:val="yellow"/>
-          <w:rtl/>
-          <w:lang w:val="en-US"/>
-        </w:rPr>
-        <w:t>על הקבצים הקיימים מחיקה\הורדה\עדכון\</w:t>
-      </w:r>
-      <w:r>
-        <w:rPr>
-          <w:rFonts w:hint="cs"/>
-          <w:sz w:val="24"/>
-          <w:szCs w:val="24"/>
-          <w:highlight w:val="yellow"/>
-          <w:rtl/>
-          <w:lang w:val="en-US"/>
-        </w:rPr>
-        <w:t>העלאה</w:t>
+          <w:highlight w:val="green"/>
+          <w:rtl/>
+          <w:lang w:val="en-US"/>
+        </w:rPr>
+        <w:t xml:space="preserve">על הקבצים הקיימים </w:t>
+      </w:r>
+      <w:r>
+        <w:rPr>
+          <w:rFonts w:hint="cs"/>
+          <w:sz w:val="24"/>
+          <w:szCs w:val="24"/>
+          <w:highlight w:val="green"/>
+          <w:rtl/>
+          <w:lang w:val="en-US"/>
+        </w:rPr>
+        <w:t>של הורדת קובץ</w:t>
       </w:r>
     </w:p>
     <w:p>
@@ -4484,7 +4484,7 @@
                 <w:rtl/>
                 <w:lang w:val="en-US"/>
               </w:rPr>
-              <w:t>אוכל לנהל הרשאות למשתמשי הדרייב על הקבצים הקיימים מחיקה\הורדה\עדכון\העלאה</w:t>
+              <w:t>אוכל לנהל הרשאות למשתמשי הדרייב על הקבצים הקיימים העלאה</w:t>
             </w:r>
           </w:p>
         </w:tc>
@@ -5221,7 +5221,7 @@
     </w:lvl>
   </w:abstractNum>
   <w:abstractNum w:abstractNumId="1" w15:restartNumberingAfterBreak="0">
-    <w:nsid w:val="0F027C74"/>
+    <w:nsid w:val="05B532A7"/>
     <w:multiLevelType w:val="hybridMultilevel"/>
     <w:tmpl w:val="85440C06"/>
     <w:lvl w:ilvl="0" w:tplc="1000000F">
@@ -5333,10 +5333,126 @@
       </w:rPr>
     </w:lvl>
   </w:abstractNum>
+  <w:abstractNum w:abstractNumId="2" w15:restartNumberingAfterBreak="0">
+    <w:nsid w:val="0F027C74"/>
+    <w:multiLevelType w:val="hybridMultilevel"/>
+    <w:tmpl w:val="85440C06"/>
+    <w:lvl w:ilvl="0" w:tplc="1000000F">
+      <w:start w:val="1"/>
+      <w:numFmt w:val="decimal"/>
+      <w:lvlText w:val="%1."/>
+      <w:lvlJc w:val="left"/>
+      <w:pPr>
+        <w:ind w:left="720" w:hanging="360"/>
+      </w:pPr>
+      <w:rPr>
+        <w:rFonts w:hint="default"/>
+      </w:rPr>
+    </w:lvl>
+    <w:lvl w:ilvl="1" w:tplc="10000003" w:tentative="1">
+      <w:start w:val="1"/>
+      <w:numFmt w:val="bullet"/>
+      <w:lvlText w:val="o"/>
+      <w:lvlJc w:val="left"/>
+      <w:pPr>
+        <w:ind w:left="1440" w:hanging="360"/>
+      </w:pPr>
+      <w:rPr>
+        <w:rFonts w:ascii="Courier New" w:hAnsi="Courier New" w:cs="Courier New" w:hint="default"/>
+      </w:rPr>
+    </w:lvl>
+    <w:lvl w:ilvl="2" w:tplc="10000005" w:tentative="1">
+      <w:start w:val="1"/>
+      <w:numFmt w:val="bullet"/>
+      <w:lvlText w:val=""/>
+      <w:lvlJc w:val="left"/>
+      <w:pPr>
+        <w:ind w:left="2160" w:hanging="360"/>
+      </w:pPr>
+      <w:rPr>
+        <w:rFonts w:ascii="Wingdings" w:hAnsi="Wingdings" w:hint="default"/>
+      </w:rPr>
+    </w:lvl>
+    <w:lvl w:ilvl="3" w:tplc="10000001" w:tentative="1">
+      <w:start w:val="1"/>
+      <w:numFmt w:val="bullet"/>
+      <w:lvlText w:val=""/>
+      <w:lvlJc w:val="left"/>
+      <w:pPr>
+        <w:ind w:left="2880" w:hanging="360"/>
+      </w:pPr>
+      <w:rPr>
+        <w:rFonts w:ascii="Symbol" w:hAnsi="Symbol" w:hint="default"/>
+      </w:rPr>
+    </w:lvl>
+    <w:lvl w:ilvl="4" w:tplc="10000003" w:tentative="1">
+      <w:start w:val="1"/>
+      <w:numFmt w:val="bullet"/>
+      <w:lvlText w:val="o"/>
+      <w:lvlJc w:val="left"/>
+      <w:pPr>
+        <w:ind w:left="3600" w:hanging="360"/>
+      </w:pPr>
+      <w:rPr>
+        <w:rFonts w:ascii="Courier New" w:hAnsi="Courier New" w:cs="Courier New" w:hint="default"/>
+      </w:rPr>
+    </w:lvl>
+    <w:lvl w:ilvl="5" w:tplc="10000005" w:tentative="1">
+      <w:start w:val="1"/>
+      <w:numFmt w:val="bullet"/>
+      <w:lvlText w:val=""/>
+      <w:lvlJc w:val="left"/>
+      <w:pPr>
+        <w:ind w:left="4320" w:hanging="360"/>
+      </w:pPr>
+      <w:rPr>
+        <w:rFonts w:ascii="Wingdings" w:hAnsi="Wingdings" w:hint="default"/>
+      </w:rPr>
+    </w:lvl>
+    <w:lvl w:ilvl="6" w:tplc="10000001" w:tentative="1">
+      <w:start w:val="1"/>
+      <w:numFmt w:val="bullet"/>
+      <w:lvlText w:val=""/>
+      <w:lvlJc w:val="left"/>
+      <w:pPr>
+        <w:ind w:left="5040" w:hanging="360"/>
+      </w:pPr>
+      <w:rPr>
+        <w:rFonts w:ascii="Symbol" w:hAnsi="Symbol" w:hint="default"/>
+      </w:rPr>
+    </w:lvl>
+    <w:lvl w:ilvl="7" w:tplc="10000003" w:tentative="1">
+      <w:start w:val="1"/>
+      <w:numFmt w:val="bullet"/>
+      <w:lvlText w:val="o"/>
+      <w:lvlJc w:val="left"/>
+      <w:pPr>
+        <w:ind w:left="5760" w:hanging="360"/>
+      </w:pPr>
+      <w:rPr>
+        <w:rFonts w:ascii="Courier New" w:hAnsi="Courier New" w:cs="Courier New" w:hint="default"/>
+      </w:rPr>
+    </w:lvl>
+    <w:lvl w:ilvl="8" w:tplc="10000005" w:tentative="1">
+      <w:start w:val="1"/>
+      <w:numFmt w:val="bullet"/>
+      <w:lvlText w:val=""/>
+      <w:lvlJc w:val="left"/>
+      <w:pPr>
+        <w:ind w:left="6480" w:hanging="360"/>
+      </w:pPr>
+      <w:rPr>
+        <w:rFonts w:ascii="Wingdings" w:hAnsi="Wingdings" w:hint="default"/>
+      </w:rPr>
+    </w:lvl>
+  </w:abstractNum>
   <w:num w:numId="1">
     <w:abstractNumId w:val="0"/>
   </w:num>
   <w:num w:numId="2">
+    <w:abstractNumId w:val="2"/>
+  </w:num>
+  <w:num w:numId="3">
     <w:abstractNumId w:val="1"/>
   </w:num>
 </w:numbering>

</xml_diff>

<commit_message>
fix confirm buddy bug
</commit_message>
<xml_diff>
--- a/documents/מסמך דרישות.docx
+++ b/documents/מסמך דרישות.docx
@@ -1,6 +1,6 @@
 
 <file path=word/document.xml><?xml version="1.0" encoding="utf-8"?>
-<w:document xmlns:wpc="http://schemas.microsoft.com/office/word/2010/wordprocessingCanvas" xmlns:cx="http://schemas.microsoft.com/office/drawing/2014/chartex" xmlns:cx1="http://schemas.microsoft.com/office/drawing/2015/9/8/chartex" xmlns:cx2="http://schemas.microsoft.com/office/drawing/2015/10/21/chartex" xmlns:cx3="http://schemas.microsoft.com/office/drawing/2016/5/9/chartex" xmlns:cx4="http://schemas.microsoft.com/office/drawing/2016/5/10/chartex" xmlns:cx5="http://schemas.microsoft.com/office/drawing/2016/5/11/chartex" xmlns:cx6="http://schemas.microsoft.com/office/drawing/2016/5/12/chartex" xmlns:cx7="http://schemas.microsoft.com/office/drawing/2016/5/13/chartex" xmlns:cx8="http://schemas.microsoft.com/office/drawing/2016/5/14/chartex" xmlns:mc="http://schemas.openxmlformats.org/markup-compatibility/2006" xmlns:aink="http://schemas.microsoft.com/office/drawing/2016/ink" xmlns:am3d="http://schemas.microsoft.com/office/drawing/2017/model3d" xmlns:o="urn:schemas-microsoft-com:office:office" xmlns:r="http://schemas.openxmlformats.org/officeDocument/2006/relationships" xmlns:m="http://schemas.openxmlformats.org/officeDocument/2006/math" xmlns:v="urn:schemas-microsoft-com:vml" xmlns:wp14="http://schemas.microsoft.com/office/word/2010/wordprocessingDrawing" xmlns:wp="http://schemas.openxmlformats.org/drawingml/2006/wordprocessingDrawing" xmlns:w10="urn:schemas-microsoft-com:office:word" xmlns:w="http://schemas.openxmlformats.org/wordprocessingml/2006/main" xmlns:w14="http://schemas.microsoft.com/office/word/2010/wordml" xmlns:w15="http://schemas.microsoft.com/office/word/2012/wordml" xmlns:w16cex="http://schemas.microsoft.com/office/word/2018/wordml/cex" xmlns:w16cid="http://schemas.microsoft.com/office/word/2016/wordml/cid" xmlns:w16="http://schemas.microsoft.com/office/word/2018/wordml" xmlns:w16se="http://schemas.microsoft.com/office/word/2015/wordml/symex" xmlns:wpg="http://schemas.microsoft.com/office/word/2010/wordprocessingGroup" xmlns:wpi="http://schemas.microsoft.com/office/word/2010/wordprocessingInk" xmlns:wne="http://schemas.microsoft.com/office/word/2006/wordml" xmlns:wps="http://schemas.microsoft.com/office/word/2010/wordprocessingShape" mc:Ignorable="w14 w15 w16se w16cid w16 w16cex wp14">
+<w:document xmlns:wpc="http://schemas.microsoft.com/office/word/2010/wordprocessingCanvas" xmlns:cx="http://schemas.microsoft.com/office/drawing/2014/chartex" xmlns:cx1="http://schemas.microsoft.com/office/drawing/2015/9/8/chartex" xmlns:cx2="http://schemas.microsoft.com/office/drawing/2015/10/21/chartex" xmlns:cx3="http://schemas.microsoft.com/office/drawing/2016/5/9/chartex" xmlns:cx4="http://schemas.microsoft.com/office/drawing/2016/5/10/chartex" xmlns:cx5="http://schemas.microsoft.com/office/drawing/2016/5/11/chartex" xmlns:cx6="http://schemas.microsoft.com/office/drawing/2016/5/12/chartex" xmlns:cx7="http://schemas.microsoft.com/office/drawing/2016/5/13/chartex" xmlns:cx8="http://schemas.microsoft.com/office/drawing/2016/5/14/chartex" xmlns:mc="http://schemas.openxmlformats.org/markup-compatibility/2006" xmlns:aink="http://schemas.microsoft.com/office/drawing/2016/ink" xmlns:am3d="http://schemas.microsoft.com/office/drawing/2017/model3d" xmlns:o="urn:schemas-microsoft-com:office:office" xmlns:r="http://schemas.openxmlformats.org/officeDocument/2006/relationships" xmlns:m="http://schemas.openxmlformats.org/officeDocument/2006/math" xmlns:v="urn:schemas-microsoft-com:vml" xmlns:wp14="http://schemas.microsoft.com/office/word/2010/wordprocessingDrawing" xmlns:wp="http://schemas.openxmlformats.org/drawingml/2006/wordprocessingDrawing" xmlns:w10="urn:schemas-microsoft-com:office:word" xmlns:w="http://schemas.openxmlformats.org/wordprocessingml/2006/main" xmlns:w14="http://schemas.microsoft.com/office/word/2010/wordml" xmlns:w15="http://schemas.microsoft.com/office/word/2012/wordml" xmlns:w16cex="http://schemas.microsoft.com/office/word/2018/wordml/cex" xmlns:w16cid="http://schemas.microsoft.com/office/word/2016/wordml/cid" xmlns:w16="http://schemas.microsoft.com/office/word/2018/wordml" xmlns:w16sdtdh="http://schemas.microsoft.com/office/word/2020/wordml/sdtdatahash" xmlns:w16se="http://schemas.microsoft.com/office/word/2015/wordml/symex" xmlns:wpg="http://schemas.microsoft.com/office/word/2010/wordprocessingGroup" xmlns:wpi="http://schemas.microsoft.com/office/word/2010/wordprocessingInk" xmlns:wne="http://schemas.microsoft.com/office/word/2006/wordml" xmlns:wps="http://schemas.microsoft.com/office/word/2010/wordprocessingShape" mc:Ignorable="w14 w15 w16se w16cid w16 w16cex w16sdtdh wp14">
   <w:body>
     <w:p>
       <w:pPr>
@@ -4489,6 +4489,7 @@
           </w:tcPr>
           <w:p>
             <w:pPr>
+              <w:bidi w:val="0"/>
               <w:jc w:val="left"/>
               <w:cnfStyle w:val="000000100000" w:firstRow="0" w:lastRow="0" w:firstColumn="0" w:lastColumn="0" w:oddVBand="0" w:evenVBand="0" w:oddHBand="1" w:evenHBand="0" w:firstRowFirstColumn="0" w:firstRowLastColumn="0" w:lastRowFirstColumn="0" w:lastRowLastColumn="0"/>
               <w:rPr>
@@ -4506,7 +4507,17 @@
                 <w:rtl/>
                 <w:lang w:val="en-US"/>
               </w:rPr>
-              <w:t>אוכל לנהל הרשאות למשתמשי הדרייב על הקבצים הקיימים העלאה</w:t>
+              <w:t xml:space="preserve">אוכל לנהל הרשאות למשתמשי הדרייב על הקבצים הקיימים </w:t>
+            </w:r>
+            <w:r>
+              <w:rPr>
+                <w:rFonts w:hint="cs"/>
+                <w:sz w:val="20"/>
+                <w:szCs w:val="20"/>
+                <w:rtl/>
+                <w:lang w:val="en-US"/>
+              </w:rPr>
+              <w:t>הורדה</w:t>
             </w:r>
           </w:p>
         </w:tc>
@@ -5078,7 +5089,7 @@
 </file>
 
 <file path=word/endnotes.xml><?xml version="1.0" encoding="utf-8"?>
-<w:endnotes xmlns:wpc="http://schemas.microsoft.com/office/word/2010/wordprocessingCanvas" xmlns:cx="http://schemas.microsoft.com/office/drawing/2014/chartex" xmlns:cx1="http://schemas.microsoft.com/office/drawing/2015/9/8/chartex" xmlns:cx2="http://schemas.microsoft.com/office/drawing/2015/10/21/chartex" xmlns:cx3="http://schemas.microsoft.com/office/drawing/2016/5/9/chartex" xmlns:cx4="http://schemas.microsoft.com/office/drawing/2016/5/10/chartex" xmlns:cx5="http://schemas.microsoft.com/office/drawing/2016/5/11/chartex" xmlns:cx6="http://schemas.microsoft.com/office/drawing/2016/5/12/chartex" xmlns:cx7="http://schemas.microsoft.com/office/drawing/2016/5/13/chartex" xmlns:cx8="http://schemas.microsoft.com/office/drawing/2016/5/14/chartex" xmlns:mc="http://schemas.openxmlformats.org/markup-compatibility/2006" xmlns:aink="http://schemas.microsoft.com/office/drawing/2016/ink" xmlns:am3d="http://schemas.microsoft.com/office/drawing/2017/model3d" xmlns:o="urn:schemas-microsoft-com:office:office" xmlns:r="http://schemas.openxmlformats.org/officeDocument/2006/relationships" xmlns:m="http://schemas.openxmlformats.org/officeDocument/2006/math" xmlns:v="urn:schemas-microsoft-com:vml" xmlns:wp14="http://schemas.microsoft.com/office/word/2010/wordprocessingDrawing" xmlns:wp="http://schemas.openxmlformats.org/drawingml/2006/wordprocessingDrawing" xmlns:w10="urn:schemas-microsoft-com:office:word" xmlns:w="http://schemas.openxmlformats.org/wordprocessingml/2006/main" xmlns:w14="http://schemas.microsoft.com/office/word/2010/wordml" xmlns:w15="http://schemas.microsoft.com/office/word/2012/wordml" xmlns:w16cex="http://schemas.microsoft.com/office/word/2018/wordml/cex" xmlns:w16cid="http://schemas.microsoft.com/office/word/2016/wordml/cid" xmlns:w16="http://schemas.microsoft.com/office/word/2018/wordml" xmlns:w16se="http://schemas.microsoft.com/office/word/2015/wordml/symex" xmlns:wpg="http://schemas.microsoft.com/office/word/2010/wordprocessingGroup" xmlns:wpi="http://schemas.microsoft.com/office/word/2010/wordprocessingInk" xmlns:wne="http://schemas.microsoft.com/office/word/2006/wordml" xmlns:wps="http://schemas.microsoft.com/office/word/2010/wordprocessingShape" mc:Ignorable="w14 w15 w16se w16cid w16 w16cex wp14">
+<w:endnotes xmlns:wpc="http://schemas.microsoft.com/office/word/2010/wordprocessingCanvas" xmlns:cx="http://schemas.microsoft.com/office/drawing/2014/chartex" xmlns:cx1="http://schemas.microsoft.com/office/drawing/2015/9/8/chartex" xmlns:cx2="http://schemas.microsoft.com/office/drawing/2015/10/21/chartex" xmlns:cx3="http://schemas.microsoft.com/office/drawing/2016/5/9/chartex" xmlns:cx4="http://schemas.microsoft.com/office/drawing/2016/5/10/chartex" xmlns:cx5="http://schemas.microsoft.com/office/drawing/2016/5/11/chartex" xmlns:cx6="http://schemas.microsoft.com/office/drawing/2016/5/12/chartex" xmlns:cx7="http://schemas.microsoft.com/office/drawing/2016/5/13/chartex" xmlns:cx8="http://schemas.microsoft.com/office/drawing/2016/5/14/chartex" xmlns:mc="http://schemas.openxmlformats.org/markup-compatibility/2006" xmlns:aink="http://schemas.microsoft.com/office/drawing/2016/ink" xmlns:am3d="http://schemas.microsoft.com/office/drawing/2017/model3d" xmlns:o="urn:schemas-microsoft-com:office:office" xmlns:r="http://schemas.openxmlformats.org/officeDocument/2006/relationships" xmlns:m="http://schemas.openxmlformats.org/officeDocument/2006/math" xmlns:v="urn:schemas-microsoft-com:vml" xmlns:wp14="http://schemas.microsoft.com/office/word/2010/wordprocessingDrawing" xmlns:wp="http://schemas.openxmlformats.org/drawingml/2006/wordprocessingDrawing" xmlns:w10="urn:schemas-microsoft-com:office:word" xmlns:w="http://schemas.openxmlformats.org/wordprocessingml/2006/main" xmlns:w14="http://schemas.microsoft.com/office/word/2010/wordml" xmlns:w15="http://schemas.microsoft.com/office/word/2012/wordml" xmlns:w16cex="http://schemas.microsoft.com/office/word/2018/wordml/cex" xmlns:w16cid="http://schemas.microsoft.com/office/word/2016/wordml/cid" xmlns:w16="http://schemas.microsoft.com/office/word/2018/wordml" xmlns:w16sdtdh="http://schemas.microsoft.com/office/word/2020/wordml/sdtdatahash" xmlns:w16se="http://schemas.microsoft.com/office/word/2015/wordml/symex" xmlns:wpg="http://schemas.microsoft.com/office/word/2010/wordprocessingGroup" xmlns:wpi="http://schemas.microsoft.com/office/word/2010/wordprocessingInk" xmlns:wne="http://schemas.microsoft.com/office/word/2006/wordml" xmlns:wps="http://schemas.microsoft.com/office/word/2010/wordprocessingShape" mc:Ignorable="w14 w15 w16se w16cid w16 w16cex w16sdtdh wp14">
   <w:endnote w:type="separator" w:id="-1">
     <w:p>
       <w:pPr>
@@ -5103,7 +5114,7 @@
 </file>
 
 <file path=word/footnotes.xml><?xml version="1.0" encoding="utf-8"?>
-<w:footnotes xmlns:wpc="http://schemas.microsoft.com/office/word/2010/wordprocessingCanvas" xmlns:cx="http://schemas.microsoft.com/office/drawing/2014/chartex" xmlns:cx1="http://schemas.microsoft.com/office/drawing/2015/9/8/chartex" xmlns:cx2="http://schemas.microsoft.com/office/drawing/2015/10/21/chartex" xmlns:cx3="http://schemas.microsoft.com/office/drawing/2016/5/9/chartex" xmlns:cx4="http://schemas.microsoft.com/office/drawing/2016/5/10/chartex" xmlns:cx5="http://schemas.microsoft.com/office/drawing/2016/5/11/chartex" xmlns:cx6="http://schemas.microsoft.com/office/drawing/2016/5/12/chartex" xmlns:cx7="http://schemas.microsoft.com/office/drawing/2016/5/13/chartex" xmlns:cx8="http://schemas.microsoft.com/office/drawing/2016/5/14/chartex" xmlns:mc="http://schemas.openxmlformats.org/markup-compatibility/2006" xmlns:aink="http://schemas.microsoft.com/office/drawing/2016/ink" xmlns:am3d="http://schemas.microsoft.com/office/drawing/2017/model3d" xmlns:o="urn:schemas-microsoft-com:office:office" xmlns:r="http://schemas.openxmlformats.org/officeDocument/2006/relationships" xmlns:m="http://schemas.openxmlformats.org/officeDocument/2006/math" xmlns:v="urn:schemas-microsoft-com:vml" xmlns:wp14="http://schemas.microsoft.com/office/word/2010/wordprocessingDrawing" xmlns:wp="http://schemas.openxmlformats.org/drawingml/2006/wordprocessingDrawing" xmlns:w10="urn:schemas-microsoft-com:office:word" xmlns:w="http://schemas.openxmlformats.org/wordprocessingml/2006/main" xmlns:w14="http://schemas.microsoft.com/office/word/2010/wordml" xmlns:w15="http://schemas.microsoft.com/office/word/2012/wordml" xmlns:w16cex="http://schemas.microsoft.com/office/word/2018/wordml/cex" xmlns:w16cid="http://schemas.microsoft.com/office/word/2016/wordml/cid" xmlns:w16="http://schemas.microsoft.com/office/word/2018/wordml" xmlns:w16se="http://schemas.microsoft.com/office/word/2015/wordml/symex" xmlns:wpg="http://schemas.microsoft.com/office/word/2010/wordprocessingGroup" xmlns:wpi="http://schemas.microsoft.com/office/word/2010/wordprocessingInk" xmlns:wne="http://schemas.microsoft.com/office/word/2006/wordml" xmlns:wps="http://schemas.microsoft.com/office/word/2010/wordprocessingShape" mc:Ignorable="w14 w15 w16se w16cid w16 w16cex wp14">
+<w:footnotes xmlns:wpc="http://schemas.microsoft.com/office/word/2010/wordprocessingCanvas" xmlns:cx="http://schemas.microsoft.com/office/drawing/2014/chartex" xmlns:cx1="http://schemas.microsoft.com/office/drawing/2015/9/8/chartex" xmlns:cx2="http://schemas.microsoft.com/office/drawing/2015/10/21/chartex" xmlns:cx3="http://schemas.microsoft.com/office/drawing/2016/5/9/chartex" xmlns:cx4="http://schemas.microsoft.com/office/drawing/2016/5/10/chartex" xmlns:cx5="http://schemas.microsoft.com/office/drawing/2016/5/11/chartex" xmlns:cx6="http://schemas.microsoft.com/office/drawing/2016/5/12/chartex" xmlns:cx7="http://schemas.microsoft.com/office/drawing/2016/5/13/chartex" xmlns:cx8="http://schemas.microsoft.com/office/drawing/2016/5/14/chartex" xmlns:mc="http://schemas.openxmlformats.org/markup-compatibility/2006" xmlns:aink="http://schemas.microsoft.com/office/drawing/2016/ink" xmlns:am3d="http://schemas.microsoft.com/office/drawing/2017/model3d" xmlns:o="urn:schemas-microsoft-com:office:office" xmlns:r="http://schemas.openxmlformats.org/officeDocument/2006/relationships" xmlns:m="http://schemas.openxmlformats.org/officeDocument/2006/math" xmlns:v="urn:schemas-microsoft-com:vml" xmlns:wp14="http://schemas.microsoft.com/office/word/2010/wordprocessingDrawing" xmlns:wp="http://schemas.openxmlformats.org/drawingml/2006/wordprocessingDrawing" xmlns:w10="urn:schemas-microsoft-com:office:word" xmlns:w="http://schemas.openxmlformats.org/wordprocessingml/2006/main" xmlns:w14="http://schemas.microsoft.com/office/word/2010/wordml" xmlns:w15="http://schemas.microsoft.com/office/word/2012/wordml" xmlns:w16cex="http://schemas.microsoft.com/office/word/2018/wordml/cex" xmlns:w16cid="http://schemas.microsoft.com/office/word/2016/wordml/cid" xmlns:w16="http://schemas.microsoft.com/office/word/2018/wordml" xmlns:w16sdtdh="http://schemas.microsoft.com/office/word/2020/wordml/sdtdatahash" xmlns:w16se="http://schemas.microsoft.com/office/word/2015/wordml/symex" xmlns:wpg="http://schemas.microsoft.com/office/word/2010/wordprocessingGroup" xmlns:wpi="http://schemas.microsoft.com/office/word/2010/wordprocessingInk" xmlns:wne="http://schemas.microsoft.com/office/word/2006/wordml" xmlns:wps="http://schemas.microsoft.com/office/word/2010/wordprocessingShape" mc:Ignorable="w14 w15 w16se w16cid w16 w16cex w16sdtdh wp14">
   <w:footnote w:type="separator" w:id="-1">
     <w:p>
       <w:pPr>
@@ -5128,7 +5139,7 @@
 </file>
 
 <file path=word/numbering.xml><?xml version="1.0" encoding="utf-8"?>
-<w:numbering xmlns:wpc="http://schemas.microsoft.com/office/word/2010/wordprocessingCanvas" xmlns:cx="http://schemas.microsoft.com/office/drawing/2014/chartex" xmlns:cx1="http://schemas.microsoft.com/office/drawing/2015/9/8/chartex" xmlns:cx2="http://schemas.microsoft.com/office/drawing/2015/10/21/chartex" xmlns:cx3="http://schemas.microsoft.com/office/drawing/2016/5/9/chartex" xmlns:cx4="http://schemas.microsoft.com/office/drawing/2016/5/10/chartex" xmlns:cx5="http://schemas.microsoft.com/office/drawing/2016/5/11/chartex" xmlns:cx6="http://schemas.microsoft.com/office/drawing/2016/5/12/chartex" xmlns:cx7="http://schemas.microsoft.com/office/drawing/2016/5/13/chartex" xmlns:cx8="http://schemas.microsoft.com/office/drawing/2016/5/14/chartex" xmlns:mc="http://schemas.openxmlformats.org/markup-compatibility/2006" xmlns:aink="http://schemas.microsoft.com/office/drawing/2016/ink" xmlns:am3d="http://schemas.microsoft.com/office/drawing/2017/model3d" xmlns:o="urn:schemas-microsoft-com:office:office" xmlns:r="http://schemas.openxmlformats.org/officeDocument/2006/relationships" xmlns:m="http://schemas.openxmlformats.org/officeDocument/2006/math" xmlns:v="urn:schemas-microsoft-com:vml" xmlns:wp14="http://schemas.microsoft.com/office/word/2010/wordprocessingDrawing" xmlns:wp="http://schemas.openxmlformats.org/drawingml/2006/wordprocessingDrawing" xmlns:w10="urn:schemas-microsoft-com:office:word" xmlns:w="http://schemas.openxmlformats.org/wordprocessingml/2006/main" xmlns:w14="http://schemas.microsoft.com/office/word/2010/wordml" xmlns:w15="http://schemas.microsoft.com/office/word/2012/wordml" xmlns:w16cex="http://schemas.microsoft.com/office/word/2018/wordml/cex" xmlns:w16cid="http://schemas.microsoft.com/office/word/2016/wordml/cid" xmlns:w16="http://schemas.microsoft.com/office/word/2018/wordml" xmlns:w16se="http://schemas.microsoft.com/office/word/2015/wordml/symex" xmlns:wpg="http://schemas.microsoft.com/office/word/2010/wordprocessingGroup" xmlns:wpi="http://schemas.microsoft.com/office/word/2010/wordprocessingInk" xmlns:wne="http://schemas.microsoft.com/office/word/2006/wordml" xmlns:wps="http://schemas.microsoft.com/office/word/2010/wordprocessingShape" mc:Ignorable="w14 w15 w16se w16cid w16 w16cex wp14">
+<w:numbering xmlns:wpc="http://schemas.microsoft.com/office/word/2010/wordprocessingCanvas" xmlns:cx="http://schemas.microsoft.com/office/drawing/2014/chartex" xmlns:cx1="http://schemas.microsoft.com/office/drawing/2015/9/8/chartex" xmlns:cx2="http://schemas.microsoft.com/office/drawing/2015/10/21/chartex" xmlns:cx3="http://schemas.microsoft.com/office/drawing/2016/5/9/chartex" xmlns:cx4="http://schemas.microsoft.com/office/drawing/2016/5/10/chartex" xmlns:cx5="http://schemas.microsoft.com/office/drawing/2016/5/11/chartex" xmlns:cx6="http://schemas.microsoft.com/office/drawing/2016/5/12/chartex" xmlns:cx7="http://schemas.microsoft.com/office/drawing/2016/5/13/chartex" xmlns:cx8="http://schemas.microsoft.com/office/drawing/2016/5/14/chartex" xmlns:mc="http://schemas.openxmlformats.org/markup-compatibility/2006" xmlns:aink="http://schemas.microsoft.com/office/drawing/2016/ink" xmlns:am3d="http://schemas.microsoft.com/office/drawing/2017/model3d" xmlns:o="urn:schemas-microsoft-com:office:office" xmlns:r="http://schemas.openxmlformats.org/officeDocument/2006/relationships" xmlns:m="http://schemas.openxmlformats.org/officeDocument/2006/math" xmlns:v="urn:schemas-microsoft-com:vml" xmlns:wp14="http://schemas.microsoft.com/office/word/2010/wordprocessingDrawing" xmlns:wp="http://schemas.openxmlformats.org/drawingml/2006/wordprocessingDrawing" xmlns:w10="urn:schemas-microsoft-com:office:word" xmlns:w="http://schemas.openxmlformats.org/wordprocessingml/2006/main" xmlns:w14="http://schemas.microsoft.com/office/word/2010/wordml" xmlns:w15="http://schemas.microsoft.com/office/word/2012/wordml" xmlns:w16cex="http://schemas.microsoft.com/office/word/2018/wordml/cex" xmlns:w16cid="http://schemas.microsoft.com/office/word/2016/wordml/cid" xmlns:w16="http://schemas.microsoft.com/office/word/2018/wordml" xmlns:w16sdtdh="http://schemas.microsoft.com/office/word/2020/wordml/sdtdatahash" xmlns:w16se="http://schemas.microsoft.com/office/word/2015/wordml/symex" xmlns:wpg="http://schemas.microsoft.com/office/word/2010/wordprocessingGroup" xmlns:wpi="http://schemas.microsoft.com/office/word/2010/wordprocessingInk" xmlns:wne="http://schemas.microsoft.com/office/word/2006/wordml" xmlns:wps="http://schemas.microsoft.com/office/word/2010/wordprocessingShape" mc:Ignorable="w14 w15 w16se w16cid w16 w16cex w16sdtdh wp14">
   <w:abstractNum w:abstractNumId="0" w15:restartNumberingAfterBreak="0">
     <w:nsid w:val="04834322"/>
     <w:multiLevelType w:val="hybridMultilevel"/>
@@ -5481,7 +5492,7 @@
 </file>
 
 <file path=word/styles.xml><?xml version="1.0" encoding="utf-8"?>
-<w:styles xmlns:mc="http://schemas.openxmlformats.org/markup-compatibility/2006" xmlns:r="http://schemas.openxmlformats.org/officeDocument/2006/relationships" xmlns:w="http://schemas.openxmlformats.org/wordprocessingml/2006/main" xmlns:w14="http://schemas.microsoft.com/office/word/2010/wordml" xmlns:w15="http://schemas.microsoft.com/office/word/2012/wordml" xmlns:w16cex="http://schemas.microsoft.com/office/word/2018/wordml/cex" xmlns:w16cid="http://schemas.microsoft.com/office/word/2016/wordml/cid" xmlns:w16="http://schemas.microsoft.com/office/word/2018/wordml" xmlns:w16se="http://schemas.microsoft.com/office/word/2015/wordml/symex" mc:Ignorable="w14 w15 w16se w16cid w16 w16cex">
+<w:styles xmlns:mc="http://schemas.openxmlformats.org/markup-compatibility/2006" xmlns:r="http://schemas.openxmlformats.org/officeDocument/2006/relationships" xmlns:w="http://schemas.openxmlformats.org/wordprocessingml/2006/main" xmlns:w14="http://schemas.microsoft.com/office/word/2010/wordml" xmlns:w15="http://schemas.microsoft.com/office/word/2012/wordml" xmlns:w16cex="http://schemas.microsoft.com/office/word/2018/wordml/cex" xmlns:w16cid="http://schemas.microsoft.com/office/word/2016/wordml/cid" xmlns:w16="http://schemas.microsoft.com/office/word/2018/wordml" xmlns:w16sdtdh="http://schemas.microsoft.com/office/word/2020/wordml/sdtdatahash" xmlns:w16se="http://schemas.microsoft.com/office/word/2015/wordml/symex" mc:Ignorable="w14 w15 w16se w16cid w16 w16cex w16sdtdh">
   <w:docDefaults>
     <w:rPrDefault>
       <w:rPr>

</xml_diff>

<commit_message>
edited drive name change
</commit_message>
<xml_diff>
--- a/documents/מסמך דרישות.docx
+++ b/documents/מסמך דרישות.docx
@@ -1285,14 +1285,16 @@
         <w:rPr>
           <w:sz w:val="24"/>
           <w:szCs w:val="24"/>
-          <w:lang w:val="en-US"/>
-        </w:rPr>
-      </w:pPr>
-      <w:r>
-        <w:rPr>
-          <w:rFonts w:hint="cs"/>
-          <w:sz w:val="24"/>
-          <w:szCs w:val="24"/>
+          <w:highlight w:val="green"/>
+          <w:lang w:val="en-US"/>
+        </w:rPr>
+      </w:pPr>
+      <w:r>
+        <w:rPr>
+          <w:rFonts w:hint="cs"/>
+          <w:sz w:val="24"/>
+          <w:szCs w:val="24"/>
+          <w:highlight w:val="green"/>
           <w:rtl/>
           <w:lang w:val="en-US"/>
         </w:rPr>

</xml_diff>